<commit_message>
added github flavored rmarkdown
</commit_message>
<xml_diff>
--- a/rmarkdown_example/test.docx
+++ b/rmarkdown_example/test.docx
@@ -558,16 +558,234 @@
         <w:t xml:space="preserve">parameter was added to the code chunk to prevent printing of the R code that generated the plot.</w:t>
       </w:r>
     </w:p>
-    <w:bookmarkStart w:id="26" w:name="references"/>
+    <w:bookmarkStart w:id="26" w:name="render-markdown"/>
     <w:p>
       <w:pPr>
         <w:pStyle w:val="Heading2"/>
       </w:pPr>
       <w:r>
+        <w:t xml:space="preserve">Render Markdown</w:t>
+      </w:r>
+    </w:p>
+    <w:bookmarkEnd w:id="26"/>
+    <w:p>
+      <w:r>
+        <w:t xml:space="preserve">To get github friendly Markdown document for cleanly tracking changes to document in Github, use this command in the console (not within the document).</w:t>
+      </w:r>
+    </w:p>
+    <w:p>
+      <w:pPr>
+        <w:pStyle w:val="SourceCode"/>
+      </w:pPr>
+      <w:r>
+        <w:rPr>
+          <w:rStyle w:val="KeywordTok"/>
+        </w:rPr>
+        <w:t xml:space="preserve">library</w:t>
+      </w:r>
+      <w:r>
+        <w:rPr>
+          <w:rStyle w:val="NormalTok"/>
+        </w:rPr>
+        <w:t xml:space="preserve">(rmarkdown)</w:t>
+      </w:r>
+      <w:r>
+        <w:br w:type="textWrapping"/>
+      </w:r>
+      <w:r>
+        <w:rPr>
+          <w:rStyle w:val="KeywordTok"/>
+        </w:rPr>
+        <w:t xml:space="preserve">render</w:t>
+      </w:r>
+      <w:r>
+        <w:rPr>
+          <w:rStyle w:val="NormalTok"/>
+        </w:rPr>
+        <w:t xml:space="preserve">(</w:t>
+      </w:r>
+      <w:r>
+        <w:br w:type="textWrapping"/>
+      </w:r>
+      <w:r>
+        <w:rPr>
+          <w:rStyle w:val="NormalTok"/>
+        </w:rPr>
+        <w:t xml:space="preserve"> </w:t>
+      </w:r>
+      <w:r>
+        <w:rPr>
+          <w:rStyle w:val="NormalTok"/>
+        </w:rPr>
+        <w:t xml:space="preserve"> </w:t>
+      </w:r>
+      <w:r>
+        <w:rPr>
+          <w:rStyle w:val="StringTok"/>
+        </w:rPr>
+        <w:t xml:space="preserve">'test.Rmd'</w:t>
+      </w:r>
+      <w:r>
+        <w:rPr>
+          <w:rStyle w:val="NormalTok"/>
+        </w:rPr>
+        <w:t xml:space="preserve">, </w:t>
+      </w:r>
+      <w:r>
+        <w:br w:type="textWrapping"/>
+      </w:r>
+      <w:r>
+        <w:rPr>
+          <w:rStyle w:val="NormalTok"/>
+        </w:rPr>
+        <w:t xml:space="preserve"> </w:t>
+      </w:r>
+      <w:r>
+        <w:rPr>
+          <w:rStyle w:val="NormalTok"/>
+        </w:rPr>
+        <w:t xml:space="preserve"> </w:t>
+      </w:r>
+      <w:r>
+        <w:rPr>
+          <w:rStyle w:val="KeywordTok"/>
+        </w:rPr>
+        <w:t xml:space="preserve">md_document</w:t>
+      </w:r>
+      <w:r>
+        <w:rPr>
+          <w:rStyle w:val="NormalTok"/>
+        </w:rPr>
+        <w:t xml:space="preserve">(</w:t>
+      </w:r>
+      <w:r>
+        <w:br w:type="textWrapping"/>
+      </w:r>
+      <w:r>
+        <w:rPr>
+          <w:rStyle w:val="NormalTok"/>
+        </w:rPr>
+        <w:t xml:space="preserve"> </w:t>
+      </w:r>
+      <w:r>
+        <w:rPr>
+          <w:rStyle w:val="NormalTok"/>
+        </w:rPr>
+        <w:t xml:space="preserve"> </w:t>
+      </w:r>
+      <w:r>
+        <w:rPr>
+          <w:rStyle w:val="NormalTok"/>
+        </w:rPr>
+        <w:t xml:space="preserve"> </w:t>
+      </w:r>
+      <w:r>
+        <w:rPr>
+          <w:rStyle w:val="NormalTok"/>
+        </w:rPr>
+        <w:t xml:space="preserve"> </w:t>
+      </w:r>
+      <w:r>
+        <w:rPr>
+          <w:rStyle w:val="StringTok"/>
+        </w:rPr>
+        <w:t xml:space="preserve">'markdown_github'</w:t>
+      </w:r>
+      <w:r>
+        <w:rPr>
+          <w:rStyle w:val="NormalTok"/>
+        </w:rPr>
+        <w:t xml:space="preserve">, </w:t>
+      </w:r>
+      <w:r>
+        <w:br w:type="textWrapping"/>
+      </w:r>
+      <w:r>
+        <w:rPr>
+          <w:rStyle w:val="NormalTok"/>
+        </w:rPr>
+        <w:t xml:space="preserve"> </w:t>
+      </w:r>
+      <w:r>
+        <w:rPr>
+          <w:rStyle w:val="NormalTok"/>
+        </w:rPr>
+        <w:t xml:space="preserve"> </w:t>
+      </w:r>
+      <w:r>
+        <w:rPr>
+          <w:rStyle w:val="NormalTok"/>
+        </w:rPr>
+        <w:t xml:space="preserve"> </w:t>
+      </w:r>
+      <w:r>
+        <w:rPr>
+          <w:rStyle w:val="NormalTok"/>
+        </w:rPr>
+        <w:t xml:space="preserve"> </w:t>
+      </w:r>
+      <w:r>
+        <w:rPr>
+          <w:rStyle w:val="DataTypeTok"/>
+        </w:rPr>
+        <w:t xml:space="preserve">preserve_yaml=</w:t>
+      </w:r>
+      <w:r>
+        <w:rPr>
+          <w:rStyle w:val="NormalTok"/>
+        </w:rPr>
+        <w:t xml:space="preserve">F, </w:t>
+      </w:r>
+      <w:r>
+        <w:br w:type="textWrapping"/>
+      </w:r>
+      <w:r>
+        <w:rPr>
+          <w:rStyle w:val="NormalTok"/>
+        </w:rPr>
+        <w:t xml:space="preserve"> </w:t>
+      </w:r>
+      <w:r>
+        <w:rPr>
+          <w:rStyle w:val="NormalTok"/>
+        </w:rPr>
+        <w:t xml:space="preserve"> </w:t>
+      </w:r>
+      <w:r>
+        <w:rPr>
+          <w:rStyle w:val="NormalTok"/>
+        </w:rPr>
+        <w:t xml:space="preserve"> </w:t>
+      </w:r>
+      <w:r>
+        <w:rPr>
+          <w:rStyle w:val="NormalTok"/>
+        </w:rPr>
+        <w:t xml:space="preserve"> </w:t>
+      </w:r>
+      <w:r>
+        <w:rPr>
+          <w:rStyle w:val="DataTypeTok"/>
+        </w:rPr>
+        <w:t xml:space="preserve">toc=</w:t>
+      </w:r>
+      <w:r>
+        <w:rPr>
+          <w:rStyle w:val="NormalTok"/>
+        </w:rPr>
+        <w:t xml:space="preserve">T))</w:t>
+      </w:r>
+    </w:p>
+    <w:bookmarkStart w:id="27" w:name="references"/>
+    <w:p>
+      <w:pPr>
+        <w:pStyle w:val="Heading2"/>
+      </w:pPr>
+      <w:r>
         <w:t xml:space="preserve">References</w:t>
       </w:r>
     </w:p>
-    <w:bookmarkEnd w:id="26"/>
+    <w:bookmarkEnd w:id="27"/>
     <w:p>
       <w:r>
         <w:t xml:space="preserve">Halpern, B. S., Longo, C., Hardy, D., McLeod, K. L., Samhouri, J. F., Katona, S. K., … Zeller, D. (2012). An index to assess the health and benefits of the global ocean.</w:t>
@@ -584,7 +802,7 @@
       <w:r>
         <w:t xml:space="preserve">. doi:</w:t>
       </w:r>
-      <w:hyperlink r:id="rId27">
+      <w:hyperlink r:id="rId28">
         <w:r>
           <w:rPr>
             <w:rStyle w:val="Link"/>
@@ -621,7 +839,7 @@
       <w:r>
         <w:t xml:space="preserve">(5865), 948–952. doi:</w:t>
       </w:r>
-      <w:hyperlink r:id="rId28">
+      <w:hyperlink r:id="rId29">
         <w:r>
           <w:rPr>
             <w:rStyle w:val="Link"/>
@@ -658,7 +876,7 @@
       <w:r>
         <w:t xml:space="preserve">(4), e60284. doi:</w:t>
       </w:r>
-      <w:hyperlink r:id="rId29">
+      <w:hyperlink r:id="rId30">
         <w:r>
           <w:rPr>
             <w:rStyle w:val="Link"/>
@@ -678,7 +896,7 @@
 <file path=word/numbering.xml><?xml version="1.0" encoding="utf-8"?>
 <w:numbering xmlns:w="http://schemas.openxmlformats.org/wordprocessingml/2006/main">
   <w:abstractNum w:abstractNumId="0">
-    <w:nsid w:val="cec794ce"/>
+    <w:nsid w:val="b1743fbc"/>
     <w:multiLevelType w:val="multilevel"/>
     <w:lvl w:ilvl="0">
       <w:numFmt w:val="bullet"/>
@@ -759,7 +977,7 @@
     </w:lvl>
   </w:abstractNum>
   <w:abstractNum w:abstractNumId="2">
-    <w:nsid w:val="9f5fa272"/>
+    <w:nsid w:val="48182821"/>
     <w:multiLevelType w:val="multilevel"/>
     <w:lvl w:ilvl="0">
       <w:numFmt w:val="bullet"/>

</xml_diff>

<commit_message>
github md now to yaml metadata
</commit_message>
<xml_diff>
--- a/rmarkdown_example/test.docx
+++ b/rmarkdown_example/test.docx
@@ -558,19 +558,19 @@
         <w:t xml:space="preserve">parameter was added to the code chunk to prevent printing of the R code that generated the plot.</w:t>
       </w:r>
     </w:p>
-    <w:bookmarkStart w:id="26" w:name="render-markdown"/>
+    <w:bookmarkStart w:id="26" w:name="github-markdown"/>
     <w:p>
       <w:pPr>
         <w:pStyle w:val="Heading2"/>
       </w:pPr>
       <w:r>
-        <w:t xml:space="preserve">Render Markdown</w:t>
+        <w:t xml:space="preserve">Github Markdown</w:t>
       </w:r>
     </w:p>
     <w:bookmarkEnd w:id="26"/>
     <w:p>
       <w:r>
-        <w:t xml:space="preserve">To get github friendly Markdown document for cleanly tracking changes to document in Github, use this command in the console (not within the document).</w:t>
+        <w:t xml:space="preserve">To get github friendly Markdown document for cleanly tracking changes to document in Github, put the following output first:</w:t>
       </w:r>
     </w:p>
     <w:p>
@@ -579,201 +579,62 @@
       </w:pPr>
       <w:r>
         <w:rPr>
-          <w:rStyle w:val="KeywordTok"/>
-        </w:rPr>
-        <w:t xml:space="preserve">library</w:t>
-      </w:r>
-      <w:r>
-        <w:rPr>
-          <w:rStyle w:val="NormalTok"/>
-        </w:rPr>
-        <w:t xml:space="preserve">(rmarkdown)</w:t>
+          <w:rStyle w:val="VerbatimChar"/>
+        </w:rPr>
+        <w:t xml:space="preserve">output:</w:t>
       </w:r>
       <w:r>
         <w:br w:type="textWrapping"/>
       </w:r>
       <w:r>
         <w:rPr>
-          <w:rStyle w:val="KeywordTok"/>
-        </w:rPr>
-        <w:t xml:space="preserve">render</w:t>
-      </w:r>
-      <w:r>
-        <w:rPr>
-          <w:rStyle w:val="NormalTok"/>
-        </w:rPr>
-        <w:t xml:space="preserve">(</w:t>
+          <w:rStyle w:val="VerbatimChar"/>
+        </w:rPr>
+        <w:t xml:space="preserve">  md_document:</w:t>
       </w:r>
       <w:r>
         <w:br w:type="textWrapping"/>
       </w:r>
       <w:r>
         <w:rPr>
-          <w:rStyle w:val="NormalTok"/>
-        </w:rPr>
-        <w:t xml:space="preserve"> </w:t>
-      </w:r>
-      <w:r>
-        <w:rPr>
-          <w:rStyle w:val="NormalTok"/>
-        </w:rPr>
-        <w:t xml:space="preserve"> </w:t>
-      </w:r>
-      <w:r>
-        <w:rPr>
-          <w:rStyle w:val="StringTok"/>
-        </w:rPr>
-        <w:t xml:space="preserve">'test.Rmd'</w:t>
-      </w:r>
-      <w:r>
-        <w:rPr>
-          <w:rStyle w:val="NormalTok"/>
-        </w:rPr>
-        <w:t xml:space="preserve">, </w:t>
-      </w:r>
-      <w:r>
-        <w:br w:type="textWrapping"/>
-      </w:r>
-      <w:r>
-        <w:rPr>
-          <w:rStyle w:val="NormalTok"/>
-        </w:rPr>
-        <w:t xml:space="preserve"> </w:t>
-      </w:r>
-      <w:r>
-        <w:rPr>
-          <w:rStyle w:val="NormalTok"/>
-        </w:rPr>
-        <w:t xml:space="preserve"> </w:t>
-      </w:r>
-      <w:r>
-        <w:rPr>
-          <w:rStyle w:val="KeywordTok"/>
-        </w:rPr>
-        <w:t xml:space="preserve">md_document</w:t>
-      </w:r>
-      <w:r>
-        <w:rPr>
-          <w:rStyle w:val="NormalTok"/>
-        </w:rPr>
-        <w:t xml:space="preserve">(</w:t>
-      </w:r>
-      <w:r>
-        <w:br w:type="textWrapping"/>
-      </w:r>
-      <w:r>
-        <w:rPr>
-          <w:rStyle w:val="NormalTok"/>
-        </w:rPr>
-        <w:t xml:space="preserve"> </w:t>
-      </w:r>
-      <w:r>
-        <w:rPr>
-          <w:rStyle w:val="NormalTok"/>
-        </w:rPr>
-        <w:t xml:space="preserve"> </w:t>
-      </w:r>
-      <w:r>
-        <w:rPr>
-          <w:rStyle w:val="NormalTok"/>
-        </w:rPr>
-        <w:t xml:space="preserve"> </w:t>
-      </w:r>
-      <w:r>
-        <w:rPr>
-          <w:rStyle w:val="NormalTok"/>
-        </w:rPr>
-        <w:t xml:space="preserve"> </w:t>
-      </w:r>
-      <w:r>
-        <w:rPr>
-          <w:rStyle w:val="StringTok"/>
-        </w:rPr>
-        <w:t xml:space="preserve">'markdown_github'</w:t>
-      </w:r>
-      <w:r>
-        <w:rPr>
-          <w:rStyle w:val="NormalTok"/>
-        </w:rPr>
-        <w:t xml:space="preserve">, </w:t>
-      </w:r>
-      <w:r>
-        <w:br w:type="textWrapping"/>
-      </w:r>
-      <w:r>
-        <w:rPr>
-          <w:rStyle w:val="NormalTok"/>
-        </w:rPr>
-        <w:t xml:space="preserve"> </w:t>
-      </w:r>
-      <w:r>
-        <w:rPr>
-          <w:rStyle w:val="NormalTok"/>
-        </w:rPr>
-        <w:t xml:space="preserve"> </w:t>
-      </w:r>
-      <w:r>
-        <w:rPr>
-          <w:rStyle w:val="NormalTok"/>
-        </w:rPr>
-        <w:t xml:space="preserve"> </w:t>
-      </w:r>
-      <w:r>
-        <w:rPr>
-          <w:rStyle w:val="NormalTok"/>
-        </w:rPr>
-        <w:t xml:space="preserve"> </w:t>
-      </w:r>
-      <w:r>
-        <w:rPr>
-          <w:rStyle w:val="DataTypeTok"/>
-        </w:rPr>
-        <w:t xml:space="preserve">preserve_yaml=</w:t>
-      </w:r>
-      <w:r>
-        <w:rPr>
-          <w:rStyle w:val="NormalTok"/>
-        </w:rPr>
-        <w:t xml:space="preserve">F, </w:t>
-      </w:r>
-      <w:r>
-        <w:br w:type="textWrapping"/>
-      </w:r>
-      <w:r>
-        <w:rPr>
-          <w:rStyle w:val="NormalTok"/>
-        </w:rPr>
-        <w:t xml:space="preserve"> </w:t>
-      </w:r>
-      <w:r>
-        <w:rPr>
-          <w:rStyle w:val="NormalTok"/>
-        </w:rPr>
-        <w:t xml:space="preserve"> </w:t>
-      </w:r>
-      <w:r>
-        <w:rPr>
-          <w:rStyle w:val="NormalTok"/>
-        </w:rPr>
-        <w:t xml:space="preserve"> </w:t>
-      </w:r>
-      <w:r>
-        <w:rPr>
-          <w:rStyle w:val="NormalTok"/>
-        </w:rPr>
-        <w:t xml:space="preserve"> </w:t>
-      </w:r>
-      <w:r>
-        <w:rPr>
-          <w:rStyle w:val="DataTypeTok"/>
-        </w:rPr>
-        <w:t xml:space="preserve">toc=</w:t>
-      </w:r>
-      <w:r>
-        <w:rPr>
-          <w:rStyle w:val="NormalTok"/>
-        </w:rPr>
-        <w:t xml:space="preserve">T))</w:t>
+          <w:rStyle w:val="VerbatimChar"/>
+        </w:rPr>
+        <w:t xml:space="preserve">    variant: "markdown_github"</w:t>
+      </w:r>
+    </w:p>
+    <w:p>
+      <w:r>
+        <w:t xml:space="preserve">NOTE: You need to run this</w:t>
+      </w:r>
+      <w:r>
+        <w:t xml:space="preserve"> </w:t>
+      </w:r>
+      <w:r>
+        <w:rPr>
+          <w:b/>
+        </w:rPr>
+        <w:t xml:space="preserve">LAST</w:t>
+      </w:r>
+      <w:r>
+        <w:t xml:space="preserve"> </w:t>
+      </w:r>
+      <w:r>
+        <w:t xml:space="preserve">though, since knitting other formats wipes out the</w:t>
+      </w:r>
+      <w:r>
+        <w:t xml:space="preserve"> </w:t>
+      </w:r>
+      <w:r>
+        <w:rPr>
+          <w:rStyle w:val="VerbatimChar"/>
+        </w:rPr>
+        <w:t xml:space="preserve">test_files</w:t>
+      </w:r>
+      <w:r>
+        <w:t xml:space="preserve"> </w:t>
+      </w:r>
+      <w:r>
+        <w:t xml:space="preserve">directory. To return to the Knit button having other options (HTML, PDF, Word), move this output type below the first option.</w:t>
       </w:r>
     </w:p>
     <w:bookmarkStart w:id="27" w:name="references"/>
@@ -896,7 +757,7 @@
 <file path=word/numbering.xml><?xml version="1.0" encoding="utf-8"?>
 <w:numbering xmlns:w="http://schemas.openxmlformats.org/wordprocessingml/2006/main">
   <w:abstractNum w:abstractNumId="0">
-    <w:nsid w:val="b1743fbc"/>
+    <w:nsid w:val="842f70c0"/>
     <w:multiLevelType w:val="multilevel"/>
     <w:lvl w:ilvl="0">
       <w:numFmt w:val="bullet"/>
@@ -977,7 +838,7 @@
     </w:lvl>
   </w:abstractNum>
   <w:abstractNum w:abstractNumId="2">
-    <w:nsid w:val="48182821"/>
+    <w:nsid w:val="97ee1050"/>
     <w:multiLevelType w:val="multilevel"/>
     <w:lvl w:ilvl="0">
       <w:numFmt w:val="bullet"/>

</xml_diff>

<commit_message>
now with OHI figure, pretty table and inline values
</commit_message>
<xml_diff>
--- a/rmarkdown_example/test.docx
+++ b/rmarkdown_example/test.docx
@@ -83,7 +83,7 @@
         <w:t xml:space="preserve">(2008)</w:t>
       </w:r>
       <w:r>
-        <w:t xml:space="preserve">.</w:t>
+        <w:t xml:space="preserve">...</w:t>
       </w:r>
     </w:p>
     <w:bookmarkStart w:id="22" w:name="food-provision-fisheries"/>
@@ -350,38 +350,19 @@
         <w:t xml:space="preserve">: level of taxonomic grouping (ISSCAAP)</w:t>
       </w:r>
     </w:p>
-    <w:bookmarkStart w:id="23" w:name="default-rmarkdown"/>
+    <w:bookmarkStart w:id="23" w:name="results"/>
     <w:p>
       <w:pPr>
         <w:pStyle w:val="Heading2"/>
       </w:pPr>
       <w:r>
-        <w:t xml:space="preserve">Default Rmarkdown</w:t>
+        <w:t xml:space="preserve">Results</w:t>
       </w:r>
     </w:p>
     <w:bookmarkEnd w:id="23"/>
     <w:p>
       <w:r>
-        <w:t xml:space="preserve">This is an R Markdown document. Markdown is a simple formatting syntax for authoring HTML, PDF, and MS Word documents. For more details on using R Markdown see</w:t>
-      </w:r>
-      <w:r>
-        <w:t xml:space="preserve"> </w:t>
-      </w:r>
-      <w:hyperlink r:id="rId24">
-        <w:r>
-          <w:rPr>
-            <w:rStyle w:val="Link"/>
-          </w:rPr>
-          <w:t xml:space="preserve">http://rmarkdown.rstudio.com</w:t>
-        </w:r>
-      </w:hyperlink>
-      <w:r>
-        <w:t xml:space="preserve">.</w:t>
-      </w:r>
-    </w:p>
-    <w:p>
-      <w:r>
-        <w:t xml:space="preserve">When you click the</w:t>
+        <w:t xml:space="preserve">Hats off to the top scoring region of</w:t>
       </w:r>
       <w:r>
         <w:t xml:space="preserve"> </w:t>
@@ -390,120 +371,320 @@
         <w:rPr>
           <w:b/>
         </w:rPr>
-        <w:t xml:space="preserve">Knit</w:t>
-      </w:r>
-      <w:r>
-        <w:t xml:space="preserve"> </w:t>
-      </w:r>
-      <w:r>
-        <w:t xml:space="preserve">button a document will be generated that includes both content as well as the output of any embedded R code chunks within the document. You can embed an R code chunk like this:</w:t>
-      </w:r>
-    </w:p>
-    <w:p>
-      <w:pPr>
-        <w:pStyle w:val="SourceCode"/>
-      </w:pPr>
-      <w:r>
-        <w:rPr>
-          <w:rStyle w:val="KeywordTok"/>
-        </w:rPr>
-        <w:t xml:space="preserve">summary</w:t>
-      </w:r>
-      <w:r>
-        <w:rPr>
-          <w:rStyle w:val="NormalTok"/>
-        </w:rPr>
-        <w:t xml:space="preserve">(cars)</w:t>
-      </w:r>
-    </w:p>
-    <w:p>
-      <w:pPr>
-        <w:pStyle w:val="SourceCode"/>
-      </w:pPr>
-      <w:r>
-        <w:rPr>
-          <w:rStyle w:val="VerbatimChar"/>
-        </w:rPr>
-        <w:t xml:space="preserve">##      speed           dist    </w:t>
-      </w:r>
-      <w:r>
-        <w:br w:type="textWrapping"/>
-      </w:r>
-      <w:r>
-        <w:rPr>
-          <w:rStyle w:val="VerbatimChar"/>
-        </w:rPr>
-        <w:t xml:space="preserve">##  Min.   : 4.0   Min.   :  2  </w:t>
-      </w:r>
-      <w:r>
-        <w:br w:type="textWrapping"/>
-      </w:r>
-      <w:r>
-        <w:rPr>
-          <w:rStyle w:val="VerbatimChar"/>
-        </w:rPr>
-        <w:t xml:space="preserve">##  1st Qu.:12.0   1st Qu.: 26  </w:t>
-      </w:r>
-      <w:r>
-        <w:br w:type="textWrapping"/>
-      </w:r>
-      <w:r>
-        <w:rPr>
-          <w:rStyle w:val="VerbatimChar"/>
-        </w:rPr>
-        <w:t xml:space="preserve">##  Median :15.0   Median : 36  </w:t>
-      </w:r>
-      <w:r>
-        <w:br w:type="textWrapping"/>
-      </w:r>
-      <w:r>
-        <w:rPr>
-          <w:rStyle w:val="VerbatimChar"/>
-        </w:rPr>
-        <w:t xml:space="preserve">##  Mean   :15.4   Mean   : 43  </w:t>
-      </w:r>
-      <w:r>
-        <w:br w:type="textWrapping"/>
-      </w:r>
-      <w:r>
-        <w:rPr>
-          <w:rStyle w:val="VerbatimChar"/>
-        </w:rPr>
-        <w:t xml:space="preserve">##  3rd Qu.:19.0   3rd Qu.: 56  </w:t>
-      </w:r>
-      <w:r>
-        <w:br w:type="textWrapping"/>
-      </w:r>
-      <w:r>
-        <w:rPr>
-          <w:rStyle w:val="VerbatimChar"/>
-        </w:rPr>
-        <w:t xml:space="preserve">##  Max.   :25.0   Max.   :120</w:t>
-      </w:r>
-    </w:p>
-    <w:p>
-      <w:r>
-        <w:t xml:space="preserve">You can also embed plots, for example:</w:t>
+        <w:t xml:space="preserve">Heard and McDonald Islands</w:t>
+      </w:r>
+      <w:r>
+        <w:t xml:space="preserve"> </w:t>
+      </w:r>
+      <w:r>
+        <w:t xml:space="preserve">with a score of 90.29! Here are the top 10 scoring regions of 221 globally:</w:t>
+      </w:r>
+    </w:p>
+    <w:tbl>
+      <w:tblPr>
+        <w:tblStyle w:val="TableNormal"/>
+      </w:tblPr>
+      <w:tblGrid/>
+      <w:tr>
+        <w:tc>
+          <w:tcPr>
+            <w:tcBorders>
+              <w:bottom w:val="single"/>
+            </w:tcBorders>
+            <w:vAlign w:val="bottom"/>
+          </w:tcPr>
+          <w:p>
+            <w:pPr>
+              <w:pStyle w:val="Compact"/>
+              <w:jc w:val="left"/>
+            </w:pPr>
+            <w:r>
+              <w:t xml:space="preserve">Region</w:t>
+            </w:r>
+          </w:p>
+        </w:tc>
+        <w:tc>
+          <w:tcPr>
+            <w:tcBorders>
+              <w:bottom w:val="single"/>
+            </w:tcBorders>
+            <w:vAlign w:val="bottom"/>
+          </w:tcPr>
+          <w:p>
+            <w:pPr>
+              <w:pStyle w:val="Compact"/>
+              <w:jc w:val="right"/>
+            </w:pPr>
+            <w:r>
+              <w:t xml:space="preserve">Score</w:t>
+            </w:r>
+          </w:p>
+        </w:tc>
+      </w:tr>
+      <w:tr>
+        <w:tc>
+          <w:p>
+            <w:pPr>
+              <w:pStyle w:val="Compact"/>
+              <w:jc w:val="left"/>
+            </w:pPr>
+            <w:r>
+              <w:t xml:space="preserve">Heard and McDonald Islands</w:t>
+            </w:r>
+          </w:p>
+        </w:tc>
+        <w:tc>
+          <w:p>
+            <w:pPr>
+              <w:pStyle w:val="Compact"/>
+              <w:jc w:val="right"/>
+            </w:pPr>
+            <w:r>
+              <w:t xml:space="preserve">90.29</w:t>
+            </w:r>
+          </w:p>
+        </w:tc>
+      </w:tr>
+      <w:tr>
+        <w:tc>
+          <w:p>
+            <w:pPr>
+              <w:pStyle w:val="Compact"/>
+              <w:jc w:val="left"/>
+            </w:pPr>
+            <w:r>
+              <w:t xml:space="preserve">Ile Europa</w:t>
+            </w:r>
+          </w:p>
+        </w:tc>
+        <w:tc>
+          <w:p>
+            <w:pPr>
+              <w:pStyle w:val="Compact"/>
+              <w:jc w:val="right"/>
+            </w:pPr>
+            <w:r>
+              <w:t xml:space="preserve">89.48</w:t>
+            </w:r>
+          </w:p>
+        </w:tc>
+      </w:tr>
+      <w:tr>
+        <w:tc>
+          <w:p>
+            <w:pPr>
+              <w:pStyle w:val="Compact"/>
+              <w:jc w:val="left"/>
+            </w:pPr>
+            <w:r>
+              <w:t xml:space="preserve">Bassas da India</w:t>
+            </w:r>
+          </w:p>
+        </w:tc>
+        <w:tc>
+          <w:p>
+            <w:pPr>
+              <w:pStyle w:val="Compact"/>
+              <w:jc w:val="right"/>
+            </w:pPr>
+            <w:r>
+              <w:t xml:space="preserve">88.17</w:t>
+            </w:r>
+          </w:p>
+        </w:tc>
+      </w:tr>
+      <w:tr>
+        <w:tc>
+          <w:p>
+            <w:pPr>
+              <w:pStyle w:val="Compact"/>
+              <w:jc w:val="left"/>
+            </w:pPr>
+            <w:r>
+              <w:t xml:space="preserve">Howland Island and Baker Island</w:t>
+            </w:r>
+          </w:p>
+        </w:tc>
+        <w:tc>
+          <w:p>
+            <w:pPr>
+              <w:pStyle w:val="Compact"/>
+              <w:jc w:val="right"/>
+            </w:pPr>
+            <w:r>
+              <w:t xml:space="preserve">85.89</w:t>
+            </w:r>
+          </w:p>
+        </w:tc>
+      </w:tr>
+      <w:tr>
+        <w:tc>
+          <w:p>
+            <w:pPr>
+              <w:pStyle w:val="Compact"/>
+              <w:jc w:val="left"/>
+            </w:pPr>
+            <w:r>
+              <w:t xml:space="preserve">Juan de Nova Island</w:t>
+            </w:r>
+          </w:p>
+        </w:tc>
+        <w:tc>
+          <w:p>
+            <w:pPr>
+              <w:pStyle w:val="Compact"/>
+              <w:jc w:val="right"/>
+            </w:pPr>
+            <w:r>
+              <w:t xml:space="preserve">83.84</w:t>
+            </w:r>
+          </w:p>
+        </w:tc>
+      </w:tr>
+      <w:tr>
+        <w:tc>
+          <w:p>
+            <w:pPr>
+              <w:pStyle w:val="Compact"/>
+              <w:jc w:val="left"/>
+            </w:pPr>
+            <w:r>
+              <w:t xml:space="preserve">Glorioso Islands</w:t>
+            </w:r>
+          </w:p>
+        </w:tc>
+        <w:tc>
+          <w:p>
+            <w:pPr>
+              <w:pStyle w:val="Compact"/>
+              <w:jc w:val="right"/>
+            </w:pPr>
+            <w:r>
+              <w:t xml:space="preserve">83.79</w:t>
+            </w:r>
+          </w:p>
+        </w:tc>
+      </w:tr>
+      <w:tr>
+        <w:tc>
+          <w:p>
+            <w:pPr>
+              <w:pStyle w:val="Compact"/>
+              <w:jc w:val="left"/>
+            </w:pPr>
+            <w:r>
+              <w:t xml:space="preserve">Kerguelen Islands</w:t>
+            </w:r>
+          </w:p>
+        </w:tc>
+        <w:tc>
+          <w:p>
+            <w:pPr>
+              <w:pStyle w:val="Compact"/>
+              <w:jc w:val="right"/>
+            </w:pPr>
+            <w:r>
+              <w:t xml:space="preserve">82.84</w:t>
+            </w:r>
+          </w:p>
+        </w:tc>
+      </w:tr>
+      <w:tr>
+        <w:tc>
+          <w:p>
+            <w:pPr>
+              <w:pStyle w:val="Compact"/>
+              <w:jc w:val="left"/>
+            </w:pPr>
+            <w:r>
+              <w:t xml:space="preserve">Northern Saint-Martin</w:t>
+            </w:r>
+          </w:p>
+        </w:tc>
+        <w:tc>
+          <w:p>
+            <w:pPr>
+              <w:pStyle w:val="Compact"/>
+              <w:jc w:val="right"/>
+            </w:pPr>
+            <w:r>
+              <w:t xml:space="preserve">82.58</w:t>
+            </w:r>
+          </w:p>
+        </w:tc>
+      </w:tr>
+      <w:tr>
+        <w:tc>
+          <w:p>
+            <w:pPr>
+              <w:pStyle w:val="Compact"/>
+              <w:jc w:val="left"/>
+            </w:pPr>
+            <w:r>
+              <w:t xml:space="preserve">Nauru</w:t>
+            </w:r>
+          </w:p>
+        </w:tc>
+        <w:tc>
+          <w:p>
+            <w:pPr>
+              <w:pStyle w:val="Compact"/>
+              <w:jc w:val="right"/>
+            </w:pPr>
+            <w:r>
+              <w:t xml:space="preserve">82.18</w:t>
+            </w:r>
+          </w:p>
+        </w:tc>
+      </w:tr>
+      <w:tr>
+        <w:tc>
+          <w:p>
+            <w:pPr>
+              <w:pStyle w:val="Compact"/>
+              <w:jc w:val="left"/>
+            </w:pPr>
+            <w:r>
+              <w:t xml:space="preserve">Seychelles</w:t>
+            </w:r>
+          </w:p>
+        </w:tc>
+        <w:tc>
+          <w:p>
+            <w:pPr>
+              <w:pStyle w:val="Compact"/>
+              <w:jc w:val="right"/>
+            </w:pPr>
+            <w:r>
+              <w:t xml:space="preserve">81.93</w:t>
+            </w:r>
+          </w:p>
+        </w:tc>
+      </w:tr>
+    </w:tbl>
+    <w:p>
+      <w:r>
+        <w:t xml:space="preserve">Please see Figure 1 to see how the breakdown of goal values for the global average.</w:t>
       </w:r>
     </w:p>
     <w:p>
       <w:r>
         <w:drawing>
           <wp:inline>
-            <wp:extent cx="6096000" cy="4876800"/>
+            <wp:extent cx="6096000" cy="6096000"/>
             <wp:effectExtent b="0" l="0" r="0" t="0"/>
             <wp:docPr descr="" id="1" name="Picture"/>
             <a:graphic>
               <a:graphicData uri="http://schemas.openxmlformats.org/drawingml/2006/picture">
                 <pic:pic>
                   <pic:nvPicPr>
-                    <pic:cNvPr descr="./test_files/figure-docx/unnamed-chunk-2.png" id="0" name="Picture"/>
+                    <pic:cNvPr descr="./test_files/figure-docx/flower_plot.png" id="0" name="Picture"/>
                     <pic:cNvPicPr>
                       <a:picLocks noChangeArrowheads="1" noChangeAspect="1"/>
                     </pic:cNvPicPr>
                   </pic:nvPicPr>
                   <pic:blipFill>
-                    <a:blip r:embed="rId25"/>
+                    <a:blip r:embed="rId24"/>
                     <a:stretch>
                       <a:fillRect/>
                     </a:stretch>
@@ -511,7 +692,7 @@
                   <pic:spPr bwMode="auto">
                     <a:xfrm>
                       <a:off x="0" y="0"/>
-                      <a:ext cx="6096000" cy="4876800"/>
+                      <a:ext cx="6096000" cy="6096000"/>
                     </a:xfrm>
                     <a:prstGeom prst="rect">
                       <a:avLst/>
@@ -535,7 +716,7 @@
         <w:pStyle w:val="ImageCaption"/>
       </w:pPr>
       <w:r>
-        <w:t xml:space="preserve">Scatterplot of cars.</w:t>
+        <w:t xml:space="preserve">Global average across Oceean Health Index goals.</w:t>
       </w:r>
     </w:p>
     <w:p>
@@ -558,7 +739,7 @@
         <w:t xml:space="preserve">parameter was added to the code chunk to prevent printing of the R code that generated the plot.</w:t>
       </w:r>
     </w:p>
-    <w:bookmarkStart w:id="26" w:name="github-markdown"/>
+    <w:bookmarkStart w:id="25" w:name="github-markdown"/>
     <w:p>
       <w:pPr>
         <w:pStyle w:val="Heading2"/>
@@ -567,7 +748,7 @@
         <w:t xml:space="preserve">Github Markdown</w:t>
       </w:r>
     </w:p>
-    <w:bookmarkEnd w:id="26"/>
+    <w:bookmarkEnd w:id="25"/>
     <w:p>
       <w:r>
         <w:t xml:space="preserve">To get github friendly Markdown document for cleanly tracking changes to document in Github, put the following output first:</w:t>
@@ -637,7 +818,7 @@
         <w:t xml:space="preserve">directory. To return to the Knit button having other options (HTML, PDF, Word), move this output type below the first option.</w:t>
       </w:r>
     </w:p>
-    <w:bookmarkStart w:id="27" w:name="references"/>
+    <w:bookmarkStart w:id="26" w:name="references"/>
     <w:p>
       <w:pPr>
         <w:pStyle w:val="Heading2"/>
@@ -646,7 +827,7 @@
         <w:t xml:space="preserve">References</w:t>
       </w:r>
     </w:p>
-    <w:bookmarkEnd w:id="27"/>
+    <w:bookmarkEnd w:id="26"/>
     <w:p>
       <w:r>
         <w:t xml:space="preserve">Halpern, B. S., Longo, C., Hardy, D., McLeod, K. L., Samhouri, J. F., Katona, S. K., … Zeller, D. (2012). An index to assess the health and benefits of the global ocean.</w:t>
@@ -663,7 +844,7 @@
       <w:r>
         <w:t xml:space="preserve">. doi:</w:t>
       </w:r>
-      <w:hyperlink r:id="rId28">
+      <w:hyperlink r:id="rId27">
         <w:r>
           <w:rPr>
             <w:rStyle w:val="Link"/>
@@ -700,7 +881,7 @@
       <w:r>
         <w:t xml:space="preserve">(5865), 948–952. doi:</w:t>
       </w:r>
-      <w:hyperlink r:id="rId29">
+      <w:hyperlink r:id="rId28">
         <w:r>
           <w:rPr>
             <w:rStyle w:val="Link"/>
@@ -737,7 +918,7 @@
       <w:r>
         <w:t xml:space="preserve">(4), e60284. doi:</w:t>
       </w:r>
-      <w:hyperlink r:id="rId30">
+      <w:hyperlink r:id="rId29">
         <w:r>
           <w:rPr>
             <w:rStyle w:val="Link"/>
@@ -757,7 +938,7 @@
 <file path=word/numbering.xml><?xml version="1.0" encoding="utf-8"?>
 <w:numbering xmlns:w="http://schemas.openxmlformats.org/wordprocessingml/2006/main">
   <w:abstractNum w:abstractNumId="0">
-    <w:nsid w:val="842f70c0"/>
+    <w:nsid w:val="f15a4888"/>
     <w:multiLevelType w:val="multilevel"/>
     <w:lvl w:ilvl="0">
       <w:numFmt w:val="bullet"/>
@@ -838,7 +1019,7 @@
     </w:lvl>
   </w:abstractNum>
   <w:abstractNum w:abstractNumId="2">
-    <w:nsid w:val="97ee1050"/>
+    <w:nsid w:val="6902c152"/>
     <w:multiLevelType w:val="multilevel"/>
     <w:lvl w:ilvl="0">
       <w:numFmt w:val="bullet"/>

</xml_diff>